<commit_message>
ADDED folders EDITED api_server
</commit_message>
<xml_diff>
--- a/backend interface specification.docx
+++ b/backend interface specification.docx
@@ -164,472 +164,512 @@
         <w:ind w:leftChars="0"/>
       </w:pPr>
       <w:r>
-        <w:rPr>
-          <w:rFonts w:hint="eastAsia"/>
-        </w:rPr>
-        <w:t>G</w:t>
-      </w:r>
-      <w:r>
-        <w:t>ET</w:t>
-      </w:r>
-      <w:r>
-        <w:t xml:space="preserve"> login</w:t>
-      </w:r>
-    </w:p>
-    <w:p>
-      <w:pPr>
-        <w:pStyle w:val="a3"/>
-        <w:numPr>
-          <w:ilvl w:val="3"/>
-          <w:numId w:val="1"/>
-        </w:numPr>
-        <w:ind w:leftChars="0"/>
-      </w:pPr>
-      <w:r>
-        <w:rPr>
-          <w:rFonts w:hint="eastAsia"/>
-        </w:rPr>
-        <w:t>G</w:t>
-      </w:r>
-      <w:r>
-        <w:t xml:space="preserve">ET </w:t>
-      </w:r>
-      <w:proofErr w:type="spellStart"/>
-      <w:r>
-        <w:t>userdata</w:t>
-      </w:r>
-      <w:proofErr w:type="spellEnd"/>
-    </w:p>
-    <w:p>
-      <w:pPr>
-        <w:pStyle w:val="a3"/>
-        <w:numPr>
-          <w:ilvl w:val="3"/>
-          <w:numId w:val="1"/>
-        </w:numPr>
-        <w:ind w:leftChars="0"/>
-      </w:pPr>
-      <w:r>
-        <w:rPr>
-          <w:rFonts w:hint="eastAsia"/>
-        </w:rPr>
-        <w:t>P</w:t>
-      </w:r>
-      <w:r>
-        <w:t>OST update</w:t>
-      </w:r>
-    </w:p>
-    <w:p>
-      <w:pPr>
-        <w:pStyle w:val="a3"/>
-        <w:numPr>
-          <w:ilvl w:val="1"/>
-          <w:numId w:val="1"/>
-        </w:numPr>
-        <w:ind w:leftChars="0"/>
-      </w:pPr>
-      <w:r>
-        <w:rPr>
-          <w:rFonts w:hint="eastAsia"/>
-        </w:rPr>
-        <w:t>O</w:t>
-      </w:r>
-      <w:r>
-        <w:t>utput</w:t>
-      </w:r>
-    </w:p>
-    <w:p>
-      <w:pPr>
-        <w:pStyle w:val="a3"/>
-        <w:numPr>
-          <w:ilvl w:val="2"/>
-          <w:numId w:val="1"/>
-        </w:numPr>
-        <w:ind w:leftChars="0"/>
-      </w:pPr>
-      <w:r>
-        <w:rPr>
-          <w:rFonts w:hint="eastAsia"/>
-        </w:rPr>
-        <w:t>A</w:t>
-      </w:r>
-      <w:r>
-        <w:t>PI -&gt; DB</w:t>
-      </w:r>
-      <w:r>
-        <w:t xml:space="preserve"> (</w:t>
-      </w:r>
-      <w:r>
-        <w:t>procedure call</w:t>
-      </w:r>
-      <w:r>
-        <w:t xml:space="preserve">: </w:t>
-      </w:r>
-      <w:r>
-        <w:t>SQL query</w:t>
-      </w:r>
-      <w:r>
-        <w:t xml:space="preserve"> -&gt; data</w:t>
-      </w:r>
-      <w:r>
-        <w:t>)</w:t>
-      </w:r>
-    </w:p>
-    <w:p>
-      <w:pPr>
-        <w:pStyle w:val="a3"/>
-        <w:numPr>
-          <w:ilvl w:val="3"/>
-          <w:numId w:val="1"/>
-        </w:numPr>
-        <w:ind w:leftChars="0"/>
-      </w:pPr>
-      <w:r>
-        <w:rPr>
-          <w:rFonts w:hint="eastAsia"/>
-        </w:rPr>
-        <w:t>S</w:t>
-      </w:r>
-      <w:r>
-        <w:t>ELECT</w:t>
-      </w:r>
-      <w:r>
-        <w:t>/INSERT/UPDATE</w:t>
-      </w:r>
-    </w:p>
-    <w:p>
-      <w:pPr>
-        <w:pStyle w:val="a3"/>
-        <w:numPr>
-          <w:ilvl w:val="2"/>
-          <w:numId w:val="1"/>
-        </w:numPr>
-        <w:ind w:leftChars="0"/>
-      </w:pPr>
-      <w:r>
-        <w:rPr>
-          <w:rFonts w:hint="eastAsia"/>
-        </w:rPr>
-        <w:t>A</w:t>
-      </w:r>
-      <w:r>
-        <w:t xml:space="preserve">PI -&gt; </w:t>
-      </w:r>
-      <w:proofErr w:type="spellStart"/>
-      <w:r>
-        <w:t>Recomm</w:t>
-      </w:r>
-      <w:proofErr w:type="spellEnd"/>
-      <w:r>
-        <w:t xml:space="preserve"> (</w:t>
-      </w:r>
-      <w:r>
-        <w:t>procedure call</w:t>
-      </w:r>
-      <w:r>
-        <w:t xml:space="preserve">: </w:t>
-      </w:r>
-      <w:r>
-        <w:t>strings through socket</w:t>
-      </w:r>
-      <w:r>
-        <w:t>)</w:t>
-      </w:r>
-    </w:p>
-    <w:p>
-      <w:pPr>
-        <w:pStyle w:val="a3"/>
-        <w:numPr>
-          <w:ilvl w:val="3"/>
-          <w:numId w:val="1"/>
-        </w:numPr>
-        <w:ind w:leftChars="0"/>
-      </w:pPr>
-      <w:r>
-        <w:t>G</w:t>
-      </w:r>
-      <w:r>
-        <w:t>et recommendation</w:t>
-      </w:r>
-    </w:p>
-    <w:p>
-      <w:pPr>
-        <w:pStyle w:val="a3"/>
-        <w:numPr>
-          <w:ilvl w:val="0"/>
-          <w:numId w:val="1"/>
-        </w:numPr>
-        <w:ind w:leftChars="0"/>
-      </w:pPr>
-      <w:r>
-        <w:rPr>
-          <w:rFonts w:hint="eastAsia"/>
-        </w:rPr>
-        <w:t>D</w:t>
-      </w:r>
-      <w:r>
-        <w:t>B</w:t>
-      </w:r>
-      <w:r>
-        <w:t xml:space="preserve"> (MySQL)</w:t>
-      </w:r>
-    </w:p>
-    <w:p>
-      <w:pPr>
-        <w:pStyle w:val="a3"/>
-        <w:numPr>
-          <w:ilvl w:val="1"/>
-          <w:numId w:val="1"/>
-        </w:numPr>
-        <w:ind w:leftChars="0"/>
-      </w:pPr>
-      <w:r>
-        <w:rPr>
-          <w:rFonts w:hint="eastAsia"/>
-        </w:rPr>
-        <w:t>I</w:t>
-      </w:r>
-      <w:r>
-        <w:t>nput</w:t>
-      </w:r>
-    </w:p>
-    <w:p>
-      <w:pPr>
-        <w:pStyle w:val="a3"/>
-        <w:numPr>
-          <w:ilvl w:val="2"/>
-          <w:numId w:val="1"/>
-        </w:numPr>
-        <w:ind w:leftChars="0"/>
-      </w:pPr>
-      <w:r>
-        <w:rPr>
-          <w:rFonts w:hint="eastAsia"/>
-        </w:rPr>
-        <w:lastRenderedPageBreak/>
-        <w:t>A</w:t>
-      </w:r>
-      <w:r>
-        <w:t>PI -&gt; DB</w:t>
-      </w:r>
-      <w:r>
-        <w:t xml:space="preserve"> (</w:t>
-      </w:r>
-      <w:r>
-        <w:t>procedure call</w:t>
-      </w:r>
-      <w:r>
-        <w:t xml:space="preserve">: </w:t>
-      </w:r>
-      <w:r>
-        <w:t>REST -&gt; JSON)</w:t>
-      </w:r>
-    </w:p>
-    <w:p>
-      <w:pPr>
-        <w:pStyle w:val="a3"/>
-        <w:numPr>
-          <w:ilvl w:val="3"/>
-          <w:numId w:val="1"/>
-        </w:numPr>
-        <w:ind w:leftChars="0"/>
-      </w:pPr>
-      <w:r>
-        <w:rPr>
-          <w:rFonts w:hint="eastAsia"/>
-        </w:rPr>
-        <w:t>S</w:t>
-      </w:r>
-      <w:r>
-        <w:t>ELECT/INSERT/UPDATE</w:t>
-      </w:r>
-    </w:p>
-    <w:p>
-      <w:pPr>
-        <w:pStyle w:val="a3"/>
-        <w:numPr>
-          <w:ilvl w:val="2"/>
-          <w:numId w:val="1"/>
-        </w:numPr>
-        <w:ind w:leftChars="0"/>
-      </w:pPr>
-      <w:proofErr w:type="spellStart"/>
-      <w:r>
-        <w:rPr>
-          <w:rFonts w:hint="eastAsia"/>
-        </w:rPr>
-        <w:t>R</w:t>
-      </w:r>
-      <w:r>
-        <w:t>ecomm</w:t>
-      </w:r>
-      <w:proofErr w:type="spellEnd"/>
-      <w:r>
-        <w:t xml:space="preserve"> -&gt; DB</w:t>
-      </w:r>
-      <w:r>
-        <w:t xml:space="preserve"> (</w:t>
-      </w:r>
-      <w:r>
-        <w:t>procedure call</w:t>
-      </w:r>
-      <w:r>
-        <w:t xml:space="preserve">: </w:t>
-      </w:r>
-      <w:r>
-        <w:t>SQL query -&gt; data)</w:t>
-      </w:r>
-    </w:p>
-    <w:p>
-      <w:pPr>
-        <w:pStyle w:val="a3"/>
-        <w:numPr>
-          <w:ilvl w:val="3"/>
-          <w:numId w:val="1"/>
-        </w:numPr>
-        <w:ind w:leftChars="0"/>
-      </w:pPr>
-      <w:r>
-        <w:rPr>
-          <w:rFonts w:hint="eastAsia"/>
-        </w:rPr>
-        <w:t>S</w:t>
-      </w:r>
-      <w:r>
-        <w:t>ELECT</w:t>
-      </w:r>
-    </w:p>
-    <w:p>
-      <w:pPr>
-        <w:pStyle w:val="a3"/>
-        <w:numPr>
-          <w:ilvl w:val="0"/>
-          <w:numId w:val="1"/>
-        </w:numPr>
-        <w:ind w:leftChars="0"/>
-      </w:pPr>
-      <w:r>
-        <w:rPr>
-          <w:rFonts w:hint="eastAsia"/>
-        </w:rPr>
-        <w:t>R</w:t>
-      </w:r>
-      <w:r>
-        <w:t>ecommendation System (Python)</w:t>
-      </w:r>
-    </w:p>
-    <w:p>
-      <w:pPr>
-        <w:pStyle w:val="a3"/>
-        <w:numPr>
-          <w:ilvl w:val="1"/>
-          <w:numId w:val="1"/>
-        </w:numPr>
-        <w:ind w:leftChars="0"/>
-      </w:pPr>
-      <w:r>
-        <w:rPr>
-          <w:rFonts w:hint="eastAsia"/>
-        </w:rPr>
-        <w:t>I</w:t>
-      </w:r>
-      <w:r>
-        <w:t>nput</w:t>
-      </w:r>
-    </w:p>
-    <w:p>
-      <w:pPr>
-        <w:pStyle w:val="a3"/>
-        <w:numPr>
-          <w:ilvl w:val="2"/>
-          <w:numId w:val="1"/>
-        </w:numPr>
-        <w:ind w:leftChars="0"/>
-      </w:pPr>
-      <w:r>
-        <w:rPr>
-          <w:rFonts w:hint="eastAsia"/>
-        </w:rPr>
-        <w:t>A</w:t>
-      </w:r>
-      <w:r>
-        <w:t xml:space="preserve">PI -&gt; </w:t>
-      </w:r>
-      <w:proofErr w:type="spellStart"/>
-      <w:r>
-        <w:t>Recomm</w:t>
-      </w:r>
-      <w:proofErr w:type="spellEnd"/>
-      <w:r>
-        <w:t xml:space="preserve"> (</w:t>
-      </w:r>
-      <w:r>
-        <w:t>procedure call</w:t>
-      </w:r>
-      <w:r>
-        <w:t xml:space="preserve">: </w:t>
-      </w:r>
-      <w:r>
-        <w:t>strings through socket)</w:t>
-      </w:r>
-    </w:p>
-    <w:p>
-      <w:pPr>
-        <w:pStyle w:val="a3"/>
-        <w:numPr>
-          <w:ilvl w:val="3"/>
-          <w:numId w:val="1"/>
-        </w:numPr>
-        <w:ind w:leftChars="0"/>
-      </w:pPr>
-      <w:r>
-        <w:t>Get recommendation</w:t>
-      </w:r>
-    </w:p>
-    <w:p>
-      <w:pPr>
-        <w:pStyle w:val="a3"/>
-        <w:numPr>
-          <w:ilvl w:val="1"/>
-          <w:numId w:val="1"/>
-        </w:numPr>
-        <w:ind w:leftChars="0"/>
-      </w:pPr>
-      <w:r>
-        <w:t>Output</w:t>
-      </w:r>
-    </w:p>
-    <w:p>
-      <w:pPr>
-        <w:pStyle w:val="a3"/>
-        <w:numPr>
-          <w:ilvl w:val="2"/>
-          <w:numId w:val="1"/>
-        </w:numPr>
-        <w:ind w:leftChars="0"/>
-      </w:pPr>
-      <w:proofErr w:type="spellStart"/>
-      <w:r>
-        <w:rPr>
-          <w:rFonts w:hint="eastAsia"/>
-        </w:rPr>
-        <w:t>R</w:t>
-      </w:r>
-      <w:r>
-        <w:t>ecomm</w:t>
-      </w:r>
-      <w:proofErr w:type="spellEnd"/>
-      <w:r>
-        <w:t xml:space="preserve"> -&gt; DB</w:t>
-      </w:r>
-      <w:r>
-        <w:t xml:space="preserve"> (</w:t>
-      </w:r>
-      <w:r>
-        <w:t>procedure call</w:t>
+        <w:t>POST</w:t>
       </w:r>
       <w:bookmarkStart w:id="0" w:name="_GoBack"/>
       <w:bookmarkEnd w:id="0"/>
+      <w:r>
+        <w:t xml:space="preserve"> login</w:t>
+      </w:r>
+    </w:p>
+    <w:p>
+      <w:pPr>
+        <w:pStyle w:val="a3"/>
+        <w:numPr>
+          <w:ilvl w:val="3"/>
+          <w:numId w:val="1"/>
+        </w:numPr>
+        <w:ind w:leftChars="0"/>
+      </w:pPr>
+      <w:r>
+        <w:rPr>
+          <w:rFonts w:hint="eastAsia"/>
+        </w:rPr>
+        <w:t>G</w:t>
+      </w:r>
+      <w:r>
+        <w:t xml:space="preserve">ET </w:t>
+      </w:r>
+      <w:proofErr w:type="spellStart"/>
+      <w:r>
+        <w:t>tododata</w:t>
+      </w:r>
+      <w:proofErr w:type="spellEnd"/>
+    </w:p>
+    <w:p>
+      <w:pPr>
+        <w:pStyle w:val="a3"/>
+        <w:numPr>
+          <w:ilvl w:val="3"/>
+          <w:numId w:val="1"/>
+        </w:numPr>
+        <w:ind w:leftChars="0"/>
+      </w:pPr>
+      <w:r>
+        <w:rPr>
+          <w:rFonts w:hint="eastAsia"/>
+        </w:rPr>
+        <w:t>P</w:t>
+      </w:r>
+      <w:r>
+        <w:t>UT</w:t>
+      </w:r>
+      <w:r>
+        <w:t xml:space="preserve"> </w:t>
+      </w:r>
+      <w:proofErr w:type="spellStart"/>
+      <w:r>
+        <w:t>tododata</w:t>
+      </w:r>
+      <w:proofErr w:type="spellEnd"/>
+    </w:p>
+    <w:p>
+      <w:pPr>
+        <w:pStyle w:val="a3"/>
+        <w:numPr>
+          <w:ilvl w:val="3"/>
+          <w:numId w:val="1"/>
+        </w:numPr>
+        <w:ind w:leftChars="0"/>
+      </w:pPr>
+      <w:r>
+        <w:rPr>
+          <w:rFonts w:hint="eastAsia"/>
+        </w:rPr>
+        <w:t>G</w:t>
+      </w:r>
+      <w:r>
+        <w:t>ET recommendation</w:t>
+      </w:r>
+    </w:p>
+    <w:p>
+      <w:pPr>
+        <w:pStyle w:val="a3"/>
+        <w:numPr>
+          <w:ilvl w:val="3"/>
+          <w:numId w:val="1"/>
+        </w:numPr>
+        <w:ind w:leftChars="0"/>
+      </w:pPr>
+      <w:r>
+        <w:rPr>
+          <w:rFonts w:hint="eastAsia"/>
+        </w:rPr>
+        <w:t>P</w:t>
+      </w:r>
+      <w:r>
+        <w:t>OST logout</w:t>
+      </w:r>
+    </w:p>
+    <w:p>
+      <w:pPr>
+        <w:pStyle w:val="a3"/>
+        <w:numPr>
+          <w:ilvl w:val="1"/>
+          <w:numId w:val="1"/>
+        </w:numPr>
+        <w:ind w:leftChars="0"/>
+      </w:pPr>
+      <w:r>
+        <w:rPr>
+          <w:rFonts w:hint="eastAsia"/>
+        </w:rPr>
+        <w:t>O</w:t>
+      </w:r>
+      <w:r>
+        <w:t>utput</w:t>
+      </w:r>
+    </w:p>
+    <w:p>
+      <w:pPr>
+        <w:pStyle w:val="a3"/>
+        <w:numPr>
+          <w:ilvl w:val="2"/>
+          <w:numId w:val="1"/>
+        </w:numPr>
+        <w:ind w:leftChars="0"/>
+      </w:pPr>
+      <w:r>
+        <w:rPr>
+          <w:rFonts w:hint="eastAsia"/>
+        </w:rPr>
+        <w:t>A</w:t>
+      </w:r>
+      <w:r>
+        <w:t>PI -&gt; DB</w:t>
+      </w:r>
+      <w:r>
+        <w:t xml:space="preserve"> (</w:t>
+      </w:r>
+      <w:r>
+        <w:t>procedure call</w:t>
+      </w:r>
+      <w:r>
+        <w:t xml:space="preserve">: </w:t>
+      </w:r>
+      <w:r>
+        <w:t>SQL query</w:t>
+      </w:r>
+      <w:r>
+        <w:t xml:space="preserve"> -&gt; data</w:t>
+      </w:r>
+      <w:r>
+        <w:t>)</w:t>
+      </w:r>
+    </w:p>
+    <w:p>
+      <w:pPr>
+        <w:pStyle w:val="a3"/>
+        <w:numPr>
+          <w:ilvl w:val="3"/>
+          <w:numId w:val="1"/>
+        </w:numPr>
+        <w:ind w:leftChars="0"/>
+      </w:pPr>
+      <w:r>
+        <w:rPr>
+          <w:rFonts w:hint="eastAsia"/>
+        </w:rPr>
+        <w:t>S</w:t>
+      </w:r>
+      <w:r>
+        <w:t>ELECT</w:t>
+      </w:r>
+      <w:r>
+        <w:t>/INSERT/UPDATE</w:t>
+      </w:r>
+    </w:p>
+    <w:p>
+      <w:pPr>
+        <w:pStyle w:val="a3"/>
+        <w:numPr>
+          <w:ilvl w:val="2"/>
+          <w:numId w:val="1"/>
+        </w:numPr>
+        <w:ind w:leftChars="0"/>
+      </w:pPr>
+      <w:r>
+        <w:rPr>
+          <w:rFonts w:hint="eastAsia"/>
+        </w:rPr>
+        <w:t>A</w:t>
+      </w:r>
+      <w:r>
+        <w:t xml:space="preserve">PI -&gt; </w:t>
+      </w:r>
+      <w:proofErr w:type="spellStart"/>
+      <w:r>
+        <w:t>Recomm</w:t>
+      </w:r>
+      <w:proofErr w:type="spellEnd"/>
+      <w:r>
+        <w:t xml:space="preserve"> (</w:t>
+      </w:r>
+      <w:r>
+        <w:t>procedure call</w:t>
+      </w:r>
+      <w:r>
+        <w:t xml:space="preserve">: </w:t>
+      </w:r>
+      <w:r>
+        <w:t>strings through socket</w:t>
+      </w:r>
+      <w:r>
+        <w:t>)</w:t>
+      </w:r>
+    </w:p>
+    <w:p>
+      <w:pPr>
+        <w:pStyle w:val="a3"/>
+        <w:numPr>
+          <w:ilvl w:val="3"/>
+          <w:numId w:val="1"/>
+        </w:numPr>
+        <w:ind w:leftChars="0"/>
+      </w:pPr>
+      <w:r>
+        <w:t>G</w:t>
+      </w:r>
+      <w:r>
+        <w:t>et recommendation</w:t>
+      </w:r>
+    </w:p>
+    <w:p>
+      <w:pPr>
+        <w:pStyle w:val="a3"/>
+        <w:numPr>
+          <w:ilvl w:val="0"/>
+          <w:numId w:val="1"/>
+        </w:numPr>
+        <w:ind w:leftChars="0"/>
+      </w:pPr>
+      <w:r>
+        <w:rPr>
+          <w:rFonts w:hint="eastAsia"/>
+        </w:rPr>
+        <w:lastRenderedPageBreak/>
+        <w:t>D</w:t>
+      </w:r>
+      <w:r>
+        <w:t>B</w:t>
+      </w:r>
+      <w:r>
+        <w:t xml:space="preserve"> (MySQL)</w:t>
+      </w:r>
+    </w:p>
+    <w:p>
+      <w:pPr>
+        <w:pStyle w:val="a3"/>
+        <w:numPr>
+          <w:ilvl w:val="1"/>
+          <w:numId w:val="1"/>
+        </w:numPr>
+        <w:ind w:leftChars="0"/>
+      </w:pPr>
+      <w:r>
+        <w:rPr>
+          <w:rFonts w:hint="eastAsia"/>
+        </w:rPr>
+        <w:t>I</w:t>
+      </w:r>
+      <w:r>
+        <w:t>nput</w:t>
+      </w:r>
+    </w:p>
+    <w:p>
+      <w:pPr>
+        <w:pStyle w:val="a3"/>
+        <w:numPr>
+          <w:ilvl w:val="2"/>
+          <w:numId w:val="1"/>
+        </w:numPr>
+        <w:ind w:leftChars="0"/>
+      </w:pPr>
+      <w:r>
+        <w:rPr>
+          <w:rFonts w:hint="eastAsia"/>
+        </w:rPr>
+        <w:t>A</w:t>
+      </w:r>
+      <w:r>
+        <w:t>PI -&gt; DB</w:t>
+      </w:r>
+      <w:r>
+        <w:t xml:space="preserve"> (</w:t>
+      </w:r>
+      <w:r>
+        <w:t>procedure call</w:t>
+      </w:r>
+      <w:r>
+        <w:t xml:space="preserve">: </w:t>
+      </w:r>
+      <w:r>
+        <w:t>REST -&gt; JSON)</w:t>
+      </w:r>
+    </w:p>
+    <w:p>
+      <w:pPr>
+        <w:pStyle w:val="a3"/>
+        <w:numPr>
+          <w:ilvl w:val="3"/>
+          <w:numId w:val="1"/>
+        </w:numPr>
+        <w:ind w:leftChars="0"/>
+      </w:pPr>
+      <w:r>
+        <w:rPr>
+          <w:rFonts w:hint="eastAsia"/>
+        </w:rPr>
+        <w:t>S</w:t>
+      </w:r>
+      <w:r>
+        <w:t>ELECT/INSERT/UPDATE</w:t>
+      </w:r>
+    </w:p>
+    <w:p>
+      <w:pPr>
+        <w:pStyle w:val="a3"/>
+        <w:numPr>
+          <w:ilvl w:val="2"/>
+          <w:numId w:val="1"/>
+        </w:numPr>
+        <w:ind w:leftChars="0"/>
+      </w:pPr>
+      <w:proofErr w:type="spellStart"/>
+      <w:r>
+        <w:rPr>
+          <w:rFonts w:hint="eastAsia"/>
+        </w:rPr>
+        <w:t>R</w:t>
+      </w:r>
+      <w:r>
+        <w:t>ecomm</w:t>
+      </w:r>
+      <w:proofErr w:type="spellEnd"/>
+      <w:r>
+        <w:t xml:space="preserve"> -&gt; DB</w:t>
+      </w:r>
+      <w:r>
+        <w:t xml:space="preserve"> (</w:t>
+      </w:r>
+      <w:r>
+        <w:t>procedure call</w:t>
+      </w:r>
+      <w:r>
+        <w:t xml:space="preserve">: </w:t>
+      </w:r>
+      <w:r>
+        <w:t>SQL query -&gt; data)</w:t>
+      </w:r>
+    </w:p>
+    <w:p>
+      <w:pPr>
+        <w:pStyle w:val="a3"/>
+        <w:numPr>
+          <w:ilvl w:val="3"/>
+          <w:numId w:val="1"/>
+        </w:numPr>
+        <w:ind w:leftChars="0"/>
+      </w:pPr>
+      <w:r>
+        <w:rPr>
+          <w:rFonts w:hint="eastAsia"/>
+        </w:rPr>
+        <w:t>S</w:t>
+      </w:r>
+      <w:r>
+        <w:t>ELECT</w:t>
+      </w:r>
+    </w:p>
+    <w:p>
+      <w:pPr>
+        <w:pStyle w:val="a3"/>
+        <w:numPr>
+          <w:ilvl w:val="0"/>
+          <w:numId w:val="1"/>
+        </w:numPr>
+        <w:ind w:leftChars="0"/>
+      </w:pPr>
+      <w:r>
+        <w:rPr>
+          <w:rFonts w:hint="eastAsia"/>
+        </w:rPr>
+        <w:t>R</w:t>
+      </w:r>
+      <w:r>
+        <w:t>ecommendation System (Python)</w:t>
+      </w:r>
+    </w:p>
+    <w:p>
+      <w:pPr>
+        <w:pStyle w:val="a3"/>
+        <w:numPr>
+          <w:ilvl w:val="1"/>
+          <w:numId w:val="1"/>
+        </w:numPr>
+        <w:ind w:leftChars="0"/>
+      </w:pPr>
+      <w:r>
+        <w:rPr>
+          <w:rFonts w:hint="eastAsia"/>
+        </w:rPr>
+        <w:t>I</w:t>
+      </w:r>
+      <w:r>
+        <w:t>nput</w:t>
+      </w:r>
+    </w:p>
+    <w:p>
+      <w:pPr>
+        <w:pStyle w:val="a3"/>
+        <w:numPr>
+          <w:ilvl w:val="2"/>
+          <w:numId w:val="1"/>
+        </w:numPr>
+        <w:ind w:leftChars="0"/>
+      </w:pPr>
+      <w:r>
+        <w:rPr>
+          <w:rFonts w:hint="eastAsia"/>
+        </w:rPr>
+        <w:t>A</w:t>
+      </w:r>
+      <w:r>
+        <w:t xml:space="preserve">PI -&gt; </w:t>
+      </w:r>
+      <w:proofErr w:type="spellStart"/>
+      <w:r>
+        <w:t>Recomm</w:t>
+      </w:r>
+      <w:proofErr w:type="spellEnd"/>
+      <w:r>
+        <w:t xml:space="preserve"> (</w:t>
+      </w:r>
+      <w:r>
+        <w:t>procedure call</w:t>
+      </w:r>
+      <w:r>
+        <w:t xml:space="preserve">: </w:t>
+      </w:r>
+      <w:r>
+        <w:t>strings through socket)</w:t>
+      </w:r>
+    </w:p>
+    <w:p>
+      <w:pPr>
+        <w:pStyle w:val="a3"/>
+        <w:numPr>
+          <w:ilvl w:val="3"/>
+          <w:numId w:val="1"/>
+        </w:numPr>
+        <w:ind w:leftChars="0"/>
+      </w:pPr>
+      <w:r>
+        <w:t>Get recommendation</w:t>
+      </w:r>
+    </w:p>
+    <w:p>
+      <w:pPr>
+        <w:pStyle w:val="a3"/>
+        <w:numPr>
+          <w:ilvl w:val="1"/>
+          <w:numId w:val="1"/>
+        </w:numPr>
+        <w:ind w:leftChars="0"/>
+      </w:pPr>
+      <w:r>
+        <w:t>Output</w:t>
+      </w:r>
+    </w:p>
+    <w:p>
+      <w:pPr>
+        <w:pStyle w:val="a3"/>
+        <w:numPr>
+          <w:ilvl w:val="2"/>
+          <w:numId w:val="1"/>
+        </w:numPr>
+        <w:ind w:leftChars="0"/>
+      </w:pPr>
+      <w:proofErr w:type="spellStart"/>
+      <w:r>
+        <w:rPr>
+          <w:rFonts w:hint="eastAsia"/>
+        </w:rPr>
+        <w:t>R</w:t>
+      </w:r>
+      <w:r>
+        <w:t>ecomm</w:t>
+      </w:r>
+      <w:proofErr w:type="spellEnd"/>
+      <w:r>
+        <w:t xml:space="preserve"> -&gt; DB</w:t>
+      </w:r>
+      <w:r>
+        <w:t xml:space="preserve"> (</w:t>
+      </w:r>
+      <w:r>
+        <w:t>procedure call</w:t>
+      </w:r>
       <w:r>
         <w:t xml:space="preserve">: </w:t>
       </w:r>

</xml_diff>